<commit_message>
Fixed changes on reflection
</commit_message>
<xml_diff>
--- a/Reflections/gbatta_PEA_Reflection_SecondYear.docx
+++ b/Reflections/gbatta_PEA_Reflection_SecondYear.docx
@@ -30,51 +30,33 @@
       </w:pPr>
       <w:r>
         <w:rPr>
-          <w:color w:val="000000" w:themeColor="text1" w:themeTint="FF" w:themeShade="FF"/>
+          <w:color w:val="000000" w:themeColor="text1"/>
         </w:rPr>
         <w:t xml:space="preserve">So far, my experience in the Computer Science program has been amazing. I never thought college would be so fun, and yet I am genuinely enjoying the courses and I love working with my classmates. Computer Science and programming have always interested me, so being admitted </w:t>
       </w:r>
       <w:r>
         <w:rPr>
-          <w:color w:val="000000" w:themeColor="text1" w:themeTint="FF" w:themeShade="FF"/>
-        </w:rPr>
-        <w:t>to</w:t>
-      </w:r>
-      <w:r>
-        <w:rPr>
-          <w:color w:val="000000" w:themeColor="text1" w:themeTint="FF" w:themeShade="FF"/>
-        </w:rPr>
-        <w:t xml:space="preserve"> </w:t>
-      </w:r>
-      <w:r>
-        <w:rPr>
-          <w:color w:val="000000" w:themeColor="text1" w:themeTint="FF" w:themeShade="FF"/>
+          <w:color w:val="000000" w:themeColor="text1"/>
+        </w:rPr>
+        <w:t xml:space="preserve">to </w:t>
+      </w:r>
+      <w:r>
+        <w:rPr>
+          <w:color w:val="000000" w:themeColor="text1"/>
         </w:rPr>
         <w:t xml:space="preserve">Heritage in this program was an amazing feeling. In the two years I have spent in the Computer Science program, </w:t>
       </w:r>
       <w:r>
         <w:rPr>
-          <w:color w:val="000000" w:themeColor="text1" w:themeTint="FF" w:themeShade="FF"/>
+          <w:color w:val="000000" w:themeColor="text1"/>
         </w:rPr>
         <w:t>all</w:t>
       </w:r>
       <w:r>
         <w:rPr>
-          <w:color w:val="000000" w:themeColor="text1" w:themeTint="FF" w:themeShade="FF"/>
-        </w:rPr>
-        <w:t xml:space="preserve"> my classes have taught me </w:t>
-      </w:r>
-      <w:r>
-        <w:rPr>
-          <w:color w:val="000000" w:themeColor="text1" w:themeTint="FF" w:themeShade="FF"/>
-        </w:rPr>
-        <w:t>very important</w:t>
-      </w:r>
-      <w:r>
-        <w:rPr>
-          <w:color w:val="000000" w:themeColor="text1" w:themeTint="FF" w:themeShade="FF"/>
-        </w:rPr>
-        <w:t xml:space="preserve"> things, like helping me to develop my team-working skills and helping me develop time-management skills and habits.</w:t>
+          <w:color w:val="000000" w:themeColor="text1"/>
+        </w:rPr>
+        <w:t xml:space="preserve"> my classes have taught me very important things, like helping me to develop my team-working skills and helping me develop time-management skills and habits.</w:t>
       </w:r>
     </w:p>
     <w:p>
@@ -91,47 +73,43 @@
       </w:pPr>
       <w:r>
         <w:rPr>
-          <w:color w:val="000000" w:themeColor="text1" w:themeTint="FF" w:themeShade="FF"/>
+          <w:color w:val="000000" w:themeColor="text1"/>
         </w:rPr>
         <w:t xml:space="preserve">The </w:t>
       </w:r>
       <w:r>
         <w:rPr>
-          <w:color w:val="000000" w:themeColor="text1" w:themeTint="FF" w:themeShade="FF"/>
+          <w:color w:val="000000" w:themeColor="text1"/>
         </w:rPr>
         <w:t>Happy Valley Kennel (</w:t>
       </w:r>
       <w:r>
         <w:rPr>
-          <w:color w:val="000000" w:themeColor="text1" w:themeTint="FF" w:themeShade="FF"/>
+          <w:color w:val="000000" w:themeColor="text1"/>
         </w:rPr>
         <w:t>HVK</w:t>
       </w:r>
-      <w:ins w:author="Marissa Cleroux" w:date="2024-04-16T17:42:00Z" w:id="886069108">
-        <w:r>
-          <w:rPr>
-            <w:color w:val="000000" w:themeColor="text1" w:themeTint="FF" w:themeShade="FF"/>
-          </w:rPr>
-          <w:t>)</w:t>
-        </w:r>
-      </w:ins>
-      <w:r>
-        <w:rPr>
-          <w:color w:val="000000" w:themeColor="text1" w:themeTint="FF" w:themeShade="FF"/>
+      <w:r>
+        <w:rPr>
+          <w:color w:val="000000" w:themeColor="text1"/>
+        </w:rPr>
+        <w:t>)</w:t>
+      </w:r>
+      <w:r>
+        <w:rPr>
+          <w:color w:val="000000" w:themeColor="text1"/>
         </w:rPr>
         <w:t xml:space="preserve"> assignments in the second year, along with other group projects, have helped develop my teamwork skills a lot. My groupmates and I would always make plans about what to do and when to do it, so we always knew what each of us was working on. If we were stuck on something or needed help, we would tell the group, and we would all figure out how to solve the issue. We also had a fun time getting angry at Git for never working properly, but eventually</w:t>
       </w:r>
-      <w:ins w:author="Marissa Cleroux" w:date="2024-04-16T17:43:00Z" w:id="70853105">
-        <w:r>
-          <w:rPr>
-            <w:color w:val="000000" w:themeColor="text1" w:themeTint="FF" w:themeShade="FF"/>
-          </w:rPr>
-          <w:t>,</w:t>
-        </w:r>
-      </w:ins>
-      <w:r>
-        <w:rPr>
-          <w:color w:val="000000" w:themeColor="text1" w:themeTint="FF" w:themeShade="FF"/>
+      <w:r>
+        <w:rPr>
+          <w:color w:val="000000" w:themeColor="text1"/>
+        </w:rPr>
+        <w:t>,</w:t>
+      </w:r>
+      <w:r>
+        <w:rPr>
+          <w:color w:val="000000" w:themeColor="text1"/>
         </w:rPr>
         <w:t xml:space="preserve"> we would get it to work and continue with the work. Working in groups has also helped me communicate with people a lot better and helped me convey my ideas better than I used to. The program has taught me a lot about working in a team environment and communicating effectively with teammates.</w:t>
       </w:r>
@@ -154,14 +132,16 @@
         </w:rPr>
         <w:t xml:space="preserve">The time-management assignments from Systems Analysis and Business in the Workplace helped me a lot. In the past, I was extremely poor at managing my time and I would tend to do my assignments whenever I had the time, and I would not do any planning. But the time management assignments forced me to plan out my days and allocate time for doing work. It also forced me to look at, memorize, and plan for the due dates of assignments, which I never really cared about before. Then when I had team projects, I also had to account for doing group work (either with the group or my portion individually). I do not know whether my groupmates did the time-management assignments, or if they even managed their time at all, but our plans were created </w:t>
       </w:r>
-      <w:bookmarkStart w:name="_Int_o3Vx7mnn" w:id="8"/>
+      <w:bookmarkStart w:id="0" w:name="_Int_o3Vx7mnn"/>
+      <w:proofErr w:type="gramStart"/>
       <w:r>
         <w:rPr>
           <w:color w:val="000000" w:themeColor="text1"/>
         </w:rPr>
         <w:t>pretty well</w:t>
       </w:r>
-      <w:bookmarkEnd w:id="8"/>
+      <w:bookmarkEnd w:id="0"/>
+      <w:proofErr w:type="gramEnd"/>
       <w:r>
         <w:rPr>
           <w:color w:val="000000" w:themeColor="text1"/>
@@ -186,45 +166,21 @@
       </w:pPr>
       <w:r>
         <w:rPr>
-          <w:color w:val="000000" w:themeColor="text1" w:themeTint="FF" w:themeShade="FF"/>
-        </w:rPr>
-        <w:t xml:space="preserve">In general, the Computer Science program has taught me multiple valuable things about teamwork, time management, and other useful things in life. However, I do believe that my time-management and teamwork skills could be improved, but as the program goes on, most of it will improve on its own. I will continue to plan for weeks ahead and </w:t>
-      </w:r>
-      <w:r>
-        <w:rPr>
-          <w:color w:val="000000" w:themeColor="text1" w:themeTint="FF" w:themeShade="FF"/>
-        </w:rPr>
-        <w:t>allocate</w:t>
-      </w:r>
-      <w:r>
-        <w:rPr>
-          <w:color w:val="000000" w:themeColor="text1" w:themeTint="FF" w:themeShade="FF"/>
-        </w:rPr>
-        <w:t xml:space="preserve"> my time effectively so that my time-management </w:t>
-      </w:r>
-      <w:r>
-        <w:rPr>
-          <w:color w:val="000000" w:themeColor="text1" w:themeTint="FF" w:themeShade="FF"/>
-        </w:rPr>
-        <w:t>skills</w:t>
-      </w:r>
-      <w:r>
-        <w:rPr>
-          <w:color w:val="000000" w:themeColor="text1" w:themeTint="FF" w:themeShade="FF"/>
-        </w:rPr>
-        <w:t xml:space="preserve"> </w:t>
-      </w:r>
-      <w:r>
-        <w:rPr>
-          <w:color w:val="000000" w:themeColor="text1" w:themeTint="FF" w:themeShade="FF"/>
-        </w:rPr>
-        <w:t xml:space="preserve">will continue to sharpen. </w:t>
-      </w:r>
-      <w:r>
-        <w:rPr>
-          <w:color w:val="000000" w:themeColor="text1" w:themeTint="FF" w:themeShade="FF"/>
-        </w:rPr>
-        <w:t>Other than that, I believe that most of my other skills are good enough that I do not really need to work on them that much.</w:t>
+          <w:color w:val="000000" w:themeColor="text1"/>
+        </w:rPr>
+        <w:t xml:space="preserve">In general, the Computer Science program has taught me multiple valuable things about teamwork, time management, and other useful things in life. However, I do believe that my time-management and teamwork skills could be improved, but as the program goes on, most of it will improve on its own. I will continue to plan for weeks ahead and allocate my time effectively so that my time-management </w:t>
+      </w:r>
+      <w:r>
+        <w:rPr>
+          <w:color w:val="000000" w:themeColor="text1"/>
+        </w:rPr>
+        <w:t xml:space="preserve">skills </w:t>
+      </w:r>
+      <w:r>
+        <w:rPr>
+          <w:color w:val="000000" w:themeColor="text1"/>
+        </w:rPr>
+        <w:t>will continue to sharpen. Other than that, I believe that most of my other skills are good enough that I do not really need to work on them that much.</w:t>
       </w:r>
     </w:p>
     <w:p>
@@ -266,10 +222,10 @@
         <w:tblW w:w="9056" w:type="dxa"/>
         <w:tblInd w:w="420" w:type="dxa"/>
         <w:tblBorders>
-          <w:top w:val="single" w:color="auto" w:sz="6" w:space="0"/>
-          <w:left w:val="single" w:color="auto" w:sz="6" w:space="0"/>
-          <w:bottom w:val="single" w:color="auto" w:sz="6" w:space="0"/>
-          <w:right w:val="single" w:color="auto" w:sz="6" w:space="0"/>
+          <w:top w:val="single" w:sz="6" w:space="0" w:color="auto"/>
+          <w:left w:val="single" w:sz="6" w:space="0" w:color="auto"/>
+          <w:bottom w:val="single" w:sz="6" w:space="0" w:color="auto"/>
+          <w:right w:val="single" w:sz="6" w:space="0" w:color="auto"/>
         </w:tblBorders>
         <w:tblLayout w:type="fixed"/>
         <w:tblLook w:val="04A0" w:firstRow="1" w:lastRow="0" w:firstColumn="1" w:lastColumn="0" w:noHBand="0" w:noVBand="1"/>
@@ -295,18 +251,18 @@
               <w:pStyle w:val="objective"/>
               <w:ind w:left="0"/>
               <w:rPr>
-                <w:rFonts w:ascii="Calibri" w:hAnsi="Calibri" w:eastAsia="Calibri" w:cs="Calibri"/>
+                <w:rFonts w:ascii="Calibri" w:eastAsia="Calibri" w:hAnsi="Calibri" w:cs="Calibri"/>
                 <w:color w:val="000000" w:themeColor="text1"/>
               </w:rPr>
             </w:pPr>
-            <w:commentRangeStart w:id="11"/>
             <w:r>
               <w:rPr>
-                <w:rFonts w:ascii="Calibri" w:hAnsi="Calibri" w:eastAsia="Calibri" w:cs="Calibri"/>
-                <w:b w:val="1"/>
-                <w:bCs w:val="1"/>
-                <w:color w:val="000000" w:themeColor="text1" w:themeTint="FF" w:themeShade="FF"/>
+                <w:rFonts w:ascii="Calibri" w:eastAsia="Calibri" w:hAnsi="Calibri" w:cs="Calibri"/>
+                <w:b/>
+                <w:bCs/>
+                <w:color w:val="000000" w:themeColor="text1"/>
               </w:rPr>
+              <w:lastRenderedPageBreak/>
               <w:t>Work Submitted to Portfolio</w:t>
             </w:r>
           </w:p>
@@ -324,25 +280,18 @@
               <w:pStyle w:val="objective"/>
               <w:ind w:left="0"/>
               <w:rPr>
-                <w:rFonts w:ascii="Calibri" w:hAnsi="Calibri" w:eastAsia="Calibri" w:cs="Calibri"/>
+                <w:rFonts w:ascii="Calibri" w:eastAsia="Calibri" w:hAnsi="Calibri" w:cs="Calibri"/>
                 <w:color w:val="000000" w:themeColor="text1"/>
               </w:rPr>
             </w:pPr>
             <w:r>
               <w:rPr>
-                <w:rFonts w:ascii="Calibri" w:hAnsi="Calibri" w:eastAsia="Calibri" w:cs="Calibri"/>
-                <w:b w:val="1"/>
-                <w:bCs w:val="1"/>
-                <w:color w:val="000000" w:themeColor="text1" w:themeTint="FF" w:themeShade="FF"/>
+                <w:rFonts w:ascii="Calibri" w:eastAsia="Calibri" w:hAnsi="Calibri" w:cs="Calibri"/>
+                <w:b/>
+                <w:bCs/>
+                <w:color w:val="000000" w:themeColor="text1"/>
               </w:rPr>
               <w:t>Course</w:t>
-            </w:r>
-            <w:commentRangeEnd w:id="11"/>
-            <w:r>
-              <w:rPr>
-                <w:rStyle w:val="CommentReference"/>
-              </w:rPr>
-              <w:commentReference w:id="11"/>
             </w:r>
           </w:p>
         </w:tc>
@@ -355,10 +304,10 @@
           <w:tcPr>
             <w:tcW w:w="5235" w:type="dxa"/>
             <w:tcBorders>
-              <w:top w:val="double" w:color="auto" w:sz="6" w:space="0"/>
-              <w:left w:val="single" w:color="auto" w:sz="6" w:space="0"/>
-              <w:bottom w:val="single" w:color="auto" w:sz="6" w:space="0"/>
-              <w:right w:val="single" w:color="auto" w:sz="6" w:space="0"/>
+              <w:top w:val="double" w:sz="6" w:space="0" w:color="auto"/>
+              <w:left w:val="single" w:sz="6" w:space="0" w:color="auto"/>
+              <w:bottom w:val="single" w:sz="6" w:space="0" w:color="auto"/>
+              <w:right w:val="single" w:sz="6" w:space="0" w:color="auto"/>
             </w:tcBorders>
             <w:tcMar>
               <w:left w:w="105" w:type="dxa"/>
@@ -370,13 +319,13 @@
               <w:pStyle w:val="objective"/>
               <w:ind w:left="0"/>
               <w:rPr>
-                <w:rFonts w:ascii="Calibri" w:hAnsi="Calibri" w:eastAsia="Calibri" w:cs="Calibri"/>
+                <w:rFonts w:ascii="Calibri" w:eastAsia="Calibri" w:hAnsi="Calibri" w:cs="Calibri"/>
                 <w:color w:val="000000" w:themeColor="text1"/>
               </w:rPr>
             </w:pPr>
             <w:r>
               <w:rPr>
-                <w:rFonts w:ascii="Calibri" w:hAnsi="Calibri" w:eastAsia="Calibri" w:cs="Calibri"/>
+                <w:rFonts w:ascii="Calibri" w:eastAsia="Calibri" w:hAnsi="Calibri" w:cs="Calibri"/>
                 <w:color w:val="000000" w:themeColor="text1"/>
                 <w:lang w:val="en-US"/>
               </w:rPr>
@@ -388,10 +337,10 @@
           <w:tcPr>
             <w:tcW w:w="3821" w:type="dxa"/>
             <w:tcBorders>
-              <w:top w:val="double" w:color="auto" w:sz="6" w:space="0"/>
-              <w:left w:val="single" w:color="auto" w:sz="6" w:space="0"/>
-              <w:bottom w:val="single" w:color="auto" w:sz="6" w:space="0"/>
-              <w:right w:val="single" w:color="auto" w:sz="6" w:space="0"/>
+              <w:top w:val="double" w:sz="6" w:space="0" w:color="auto"/>
+              <w:left w:val="single" w:sz="6" w:space="0" w:color="auto"/>
+              <w:bottom w:val="single" w:sz="6" w:space="0" w:color="auto"/>
+              <w:right w:val="single" w:sz="6" w:space="0" w:color="auto"/>
             </w:tcBorders>
             <w:tcMar>
               <w:left w:w="105" w:type="dxa"/>
@@ -403,13 +352,13 @@
               <w:pStyle w:val="objective"/>
               <w:ind w:left="0"/>
               <w:rPr>
-                <w:rFonts w:ascii="Calibri" w:hAnsi="Calibri" w:eastAsia="Calibri" w:cs="Calibri"/>
+                <w:rFonts w:ascii="Calibri" w:eastAsia="Calibri" w:hAnsi="Calibri" w:cs="Calibri"/>
                 <w:color w:val="000000" w:themeColor="text1"/>
               </w:rPr>
             </w:pPr>
             <w:r>
               <w:rPr>
-                <w:rFonts w:ascii="Calibri" w:hAnsi="Calibri" w:eastAsia="Calibri" w:cs="Calibri"/>
+                <w:rFonts w:ascii="Calibri" w:eastAsia="Calibri" w:hAnsi="Calibri" w:cs="Calibri"/>
                 <w:color w:val="000000" w:themeColor="text1"/>
                 <w:lang w:val="en-US"/>
               </w:rPr>
@@ -426,10 +375,10 @@
           <w:tcPr>
             <w:tcW w:w="5235" w:type="dxa"/>
             <w:tcBorders>
-              <w:top w:val="single" w:color="auto" w:sz="6" w:space="0"/>
-              <w:left w:val="single" w:color="auto" w:sz="6" w:space="0"/>
-              <w:bottom w:val="single" w:color="auto" w:sz="6" w:space="0"/>
-              <w:right w:val="single" w:color="auto" w:sz="6" w:space="0"/>
+              <w:top w:val="single" w:sz="6" w:space="0" w:color="auto"/>
+              <w:left w:val="single" w:sz="6" w:space="0" w:color="auto"/>
+              <w:bottom w:val="single" w:sz="6" w:space="0" w:color="auto"/>
+              <w:right w:val="single" w:sz="6" w:space="0" w:color="auto"/>
             </w:tcBorders>
             <w:tcMar>
               <w:left w:w="105" w:type="dxa"/>
@@ -441,13 +390,13 @@
               <w:pStyle w:val="objective"/>
               <w:ind w:left="0"/>
               <w:rPr>
-                <w:rFonts w:ascii="Calibri" w:hAnsi="Calibri" w:eastAsia="Calibri" w:cs="Calibri"/>
+                <w:rFonts w:ascii="Calibri" w:eastAsia="Calibri" w:hAnsi="Calibri" w:cs="Calibri"/>
                 <w:color w:val="000000" w:themeColor="text1"/>
               </w:rPr>
             </w:pPr>
             <w:r>
               <w:rPr>
-                <w:rFonts w:ascii="Calibri" w:hAnsi="Calibri" w:eastAsia="Calibri" w:cs="Calibri"/>
+                <w:rFonts w:ascii="Calibri" w:eastAsia="Calibri" w:hAnsi="Calibri" w:cs="Calibri"/>
                 <w:color w:val="000000" w:themeColor="text1"/>
                 <w:lang w:val="en-US"/>
               </w:rPr>
@@ -459,10 +408,10 @@
           <w:tcPr>
             <w:tcW w:w="3821" w:type="dxa"/>
             <w:tcBorders>
-              <w:top w:val="single" w:color="auto" w:sz="6" w:space="0"/>
-              <w:left w:val="single" w:color="auto" w:sz="6" w:space="0"/>
-              <w:bottom w:val="single" w:color="auto" w:sz="6" w:space="0"/>
-              <w:right w:val="single" w:color="auto" w:sz="6" w:space="0"/>
+              <w:top w:val="single" w:sz="6" w:space="0" w:color="auto"/>
+              <w:left w:val="single" w:sz="6" w:space="0" w:color="auto"/>
+              <w:bottom w:val="single" w:sz="6" w:space="0" w:color="auto"/>
+              <w:right w:val="single" w:sz="6" w:space="0" w:color="auto"/>
             </w:tcBorders>
             <w:tcMar>
               <w:left w:w="105" w:type="dxa"/>
@@ -474,13 +423,13 @@
               <w:pStyle w:val="objective"/>
               <w:ind w:left="0"/>
               <w:rPr>
-                <w:rFonts w:ascii="Calibri" w:hAnsi="Calibri" w:eastAsia="Calibri" w:cs="Calibri"/>
+                <w:rFonts w:ascii="Calibri" w:eastAsia="Calibri" w:hAnsi="Calibri" w:cs="Calibri"/>
                 <w:color w:val="000000" w:themeColor="text1"/>
               </w:rPr>
             </w:pPr>
             <w:r>
               <w:rPr>
-                <w:rFonts w:ascii="Calibri" w:hAnsi="Calibri" w:eastAsia="Calibri" w:cs="Calibri"/>
+                <w:rFonts w:ascii="Calibri" w:eastAsia="Calibri" w:hAnsi="Calibri" w:cs="Calibri"/>
                 <w:color w:val="000000" w:themeColor="text1"/>
                 <w:lang w:val="en-US"/>
               </w:rPr>
@@ -497,10 +446,10 @@
           <w:tcPr>
             <w:tcW w:w="5235" w:type="dxa"/>
             <w:tcBorders>
-              <w:top w:val="single" w:color="auto" w:sz="6" w:space="0"/>
-              <w:left w:val="single" w:color="auto" w:sz="6" w:space="0"/>
-              <w:bottom w:val="single" w:color="auto" w:sz="6" w:space="0"/>
-              <w:right w:val="single" w:color="auto" w:sz="6" w:space="0"/>
+              <w:top w:val="single" w:sz="6" w:space="0" w:color="auto"/>
+              <w:left w:val="single" w:sz="6" w:space="0" w:color="auto"/>
+              <w:bottom w:val="single" w:sz="6" w:space="0" w:color="auto"/>
+              <w:right w:val="single" w:sz="6" w:space="0" w:color="auto"/>
             </w:tcBorders>
             <w:tcMar>
               <w:left w:w="105" w:type="dxa"/>
@@ -512,15 +461,15 @@
               <w:pStyle w:val="objective"/>
               <w:ind w:left="0"/>
               <w:rPr>
-                <w:rFonts w:ascii="Calibri" w:hAnsi="Calibri" w:eastAsia="Calibri" w:cs="Calibri"/>
-                <w:color w:val="000000" w:themeColor="text1" w:themeTint="FF" w:themeShade="FF"/>
+                <w:rFonts w:ascii="Calibri" w:eastAsia="Calibri" w:hAnsi="Calibri" w:cs="Calibri"/>
+                <w:color w:val="000000" w:themeColor="text1"/>
                 <w:lang w:val="en-US"/>
               </w:rPr>
             </w:pPr>
             <w:r>
               <w:rPr>
-                <w:rFonts w:ascii="Calibri" w:hAnsi="Calibri" w:eastAsia="Calibri" w:cs="Calibri"/>
-                <w:color w:val="000000" w:themeColor="text1" w:themeTint="FF" w:themeShade="FF"/>
+                <w:rFonts w:ascii="Calibri" w:eastAsia="Calibri" w:hAnsi="Calibri" w:cs="Calibri"/>
+                <w:color w:val="000000" w:themeColor="text1"/>
                 <w:lang w:val="en-US"/>
               </w:rPr>
               <w:t>The consolidated User Stories and User Requirements my team and I gathered for Happy Valley Kennels.</w:t>
@@ -531,10 +480,10 @@
           <w:tcPr>
             <w:tcW w:w="3821" w:type="dxa"/>
             <w:tcBorders>
-              <w:top w:val="single" w:color="auto" w:sz="6" w:space="0"/>
-              <w:left w:val="single" w:color="auto" w:sz="6" w:space="0"/>
-              <w:bottom w:val="single" w:color="auto" w:sz="6" w:space="0"/>
-              <w:right w:val="single" w:color="auto" w:sz="6" w:space="0"/>
+              <w:top w:val="single" w:sz="6" w:space="0" w:color="auto"/>
+              <w:left w:val="single" w:sz="6" w:space="0" w:color="auto"/>
+              <w:bottom w:val="single" w:sz="6" w:space="0" w:color="auto"/>
+              <w:right w:val="single" w:sz="6" w:space="0" w:color="auto"/>
             </w:tcBorders>
             <w:tcMar>
               <w:left w:w="105" w:type="dxa"/>
@@ -544,26 +493,17 @@
           <w:p>
             <w:pPr>
               <w:pStyle w:val="objective"/>
-              <w:suppressLineNumbers w:val="0"/>
-              <w:bidi w:val="0"/>
-              <w:spacing w:before="120" w:beforeAutospacing="off" w:after="0" w:afterAutospacing="off" w:line="240" w:lineRule="auto"/>
-              <w:ind w:left="0" w:right="0"/>
-              <w:jc w:val="left"/>
+              <w:ind w:left="0"/>
               <w:rPr>
-                <w:rFonts w:ascii="Calibri" w:hAnsi="Calibri" w:eastAsia="Calibri" w:cs="Calibri"/>
-                <w:color w:val="000000" w:themeColor="text1" w:themeTint="FF" w:themeShade="FF"/>
+                <w:rFonts w:ascii="Calibri" w:eastAsia="Calibri" w:hAnsi="Calibri" w:cs="Calibri"/>
+                <w:color w:val="000000" w:themeColor="text1"/>
                 <w:lang w:val="en-US"/>
               </w:rPr>
-              <w:pPrChange w:author="Batta, Gautam" w:date="2024-04-29T19:25:50.883Z">
-                <w:pPr>
-                  <w:pStyle w:val="objective"/>
-                </w:pPr>
-              </w:pPrChange>
             </w:pPr>
             <w:r>
               <w:rPr>
-                <w:rFonts w:ascii="Calibri" w:hAnsi="Calibri" w:eastAsia="Calibri" w:cs="Calibri"/>
-                <w:color w:val="000000" w:themeColor="text1" w:themeTint="FF" w:themeShade="FF"/>
+                <w:rFonts w:ascii="Calibri" w:eastAsia="Calibri" w:hAnsi="Calibri" w:cs="Calibri"/>
+                <w:color w:val="000000" w:themeColor="text1"/>
                 <w:lang w:val="en-US"/>
               </w:rPr>
               <w:t>Systems Analysis</w:t>
@@ -579,10 +519,10 @@
           <w:tcPr>
             <w:tcW w:w="5235" w:type="dxa"/>
             <w:tcBorders>
-              <w:top w:val="single" w:color="auto" w:sz="6" w:space="0"/>
-              <w:left w:val="single" w:color="auto" w:sz="6" w:space="0"/>
-              <w:bottom w:val="single" w:color="auto" w:sz="6" w:space="0"/>
-              <w:right w:val="single" w:color="auto" w:sz="6" w:space="0"/>
+              <w:top w:val="single" w:sz="6" w:space="0" w:color="auto"/>
+              <w:left w:val="single" w:sz="6" w:space="0" w:color="auto"/>
+              <w:bottom w:val="single" w:sz="6" w:space="0" w:color="auto"/>
+              <w:right w:val="single" w:sz="6" w:space="0" w:color="auto"/>
             </w:tcBorders>
             <w:tcMar>
               <w:left w:w="105" w:type="dxa"/>
@@ -594,20 +534,20 @@
               <w:pStyle w:val="objective"/>
               <w:ind w:left="0"/>
               <w:rPr>
-                <w:rFonts w:ascii="Calibri" w:hAnsi="Calibri" w:eastAsia="Calibri" w:cs="Calibri"/>
+                <w:rFonts w:ascii="Calibri" w:eastAsia="Calibri" w:hAnsi="Calibri" w:cs="Calibri"/>
                 <w:lang w:val="en-US"/>
               </w:rPr>
             </w:pPr>
             <w:r>
               <w:rPr>
-                <w:rFonts w:ascii="Calibri" w:hAnsi="Calibri" w:eastAsia="Calibri" w:cs="Calibri"/>
+                <w:rFonts w:ascii="Calibri" w:eastAsia="Calibri" w:hAnsi="Calibri" w:cs="Calibri"/>
                 <w:color w:val="000000" w:themeColor="text1"/>
               </w:rPr>
               <w:t>2</w:t>
             </w:r>
             <w:r>
               <w:rPr>
-                <w:rFonts w:ascii="Calibri" w:hAnsi="Calibri" w:eastAsia="Calibri" w:cs="Calibri"/>
+                <w:rFonts w:ascii="Calibri" w:eastAsia="Calibri" w:hAnsi="Calibri" w:cs="Calibri"/>
                 <w:color w:val="000000" w:themeColor="text1"/>
                 <w:vertAlign w:val="superscript"/>
               </w:rPr>
@@ -615,7 +555,7 @@
             </w:r>
             <w:r>
               <w:rPr>
-                <w:rFonts w:ascii="Calibri" w:hAnsi="Calibri" w:eastAsia="Calibri" w:cs="Calibri"/>
+                <w:rFonts w:ascii="Calibri" w:eastAsia="Calibri" w:hAnsi="Calibri" w:cs="Calibri"/>
                 <w:color w:val="000000" w:themeColor="text1"/>
               </w:rPr>
               <w:t xml:space="preserve"> year reflection</w:t>
@@ -626,10 +566,10 @@
           <w:tcPr>
             <w:tcW w:w="3821" w:type="dxa"/>
             <w:tcBorders>
-              <w:top w:val="single" w:color="auto" w:sz="6" w:space="0"/>
-              <w:left w:val="single" w:color="auto" w:sz="6" w:space="0"/>
-              <w:bottom w:val="single" w:color="auto" w:sz="6" w:space="0"/>
-              <w:right w:val="single" w:color="auto" w:sz="6" w:space="0"/>
+              <w:top w:val="single" w:sz="6" w:space="0" w:color="auto"/>
+              <w:left w:val="single" w:sz="6" w:space="0" w:color="auto"/>
+              <w:bottom w:val="single" w:sz="6" w:space="0" w:color="auto"/>
+              <w:right w:val="single" w:sz="6" w:space="0" w:color="auto"/>
             </w:tcBorders>
             <w:tcMar>
               <w:left w:w="105" w:type="dxa"/>
@@ -640,7 +580,7 @@
             <w:pPr>
               <w:spacing w:before="120"/>
               <w:rPr>
-                <w:rFonts w:ascii="Calibri" w:hAnsi="Calibri" w:eastAsia="Calibri" w:cs="Calibri"/>
+                <w:rFonts w:ascii="Calibri" w:eastAsia="Calibri" w:hAnsi="Calibri" w:cs="Calibri"/>
                 <w:color w:val="000000" w:themeColor="text1"/>
               </w:rPr>
             </w:pPr>
@@ -683,81 +623,21 @@
       </w:pPr>
       <w:r>
         <w:rPr>
-          <w:color w:val="000000" w:themeColor="text1" w:themeTint="FF" w:themeShade="FF"/>
-        </w:rPr>
-        <w:t xml:space="preserve">The second year of the Computer Science program taught me a lot about software development methodologies. In Web Programming V, we used Azure DevOps and sprints to create a web application that </w:t>
-      </w:r>
-      <w:r>
-        <w:rPr>
-          <w:color w:val="000000" w:themeColor="text1" w:themeTint="FF" w:themeShade="FF"/>
-        </w:rPr>
-        <w:t>utilized</w:t>
-      </w:r>
-      <w:r>
-        <w:rPr>
-          <w:color w:val="000000" w:themeColor="text1" w:themeTint="FF" w:themeShade="FF"/>
-        </w:rPr>
-        <w:t xml:space="preserve"> </w:t>
-      </w:r>
-      <w:r>
-        <w:rPr>
-          <w:color w:val="000000" w:themeColor="text1" w:themeTint="FF" w:themeShade="FF"/>
-        </w:rPr>
-        <w:t>a</w:t>
-      </w:r>
-      <w:r>
-        <w:rPr>
-          <w:color w:val="000000" w:themeColor="text1" w:themeTint="FF" w:themeShade="FF"/>
-        </w:rPr>
-        <w:t xml:space="preserve"> </w:t>
-      </w:r>
-      <w:r>
-        <w:rPr>
-          <w:color w:val="000000" w:themeColor="text1" w:themeTint="FF" w:themeShade="FF"/>
-        </w:rPr>
-        <w:t xml:space="preserve">SQL Server Database. The project was a group assignment, and my group and I worked hard on it. We tried to adhere to all that we learned about the </w:t>
-      </w:r>
-      <w:r>
-        <w:rPr>
-          <w:color w:val="000000" w:themeColor="text1" w:themeTint="FF" w:themeShade="FF"/>
-        </w:rPr>
-        <w:t>methodology</w:t>
-      </w:r>
-      <w:r>
-        <w:rPr>
-          <w:color w:val="000000" w:themeColor="text1" w:themeTint="FF" w:themeShade="FF"/>
-        </w:rPr>
-        <w:t xml:space="preserve"> in Systems Analysis, but sometimes we did some inefficient things that caused issues. Some of the issues were from Git and Azure itself, while others were programming issues that were a bit more complex to solve. I always tried to </w:t>
-      </w:r>
-      <w:r>
-        <w:rPr>
-          <w:color w:val="000000" w:themeColor="text1" w:themeTint="FF" w:themeShade="FF"/>
-        </w:rPr>
-        <w:t>assist</w:t>
-      </w:r>
-      <w:r>
-        <w:rPr>
-          <w:color w:val="000000" w:themeColor="text1" w:themeTint="FF" w:themeShade="FF"/>
-        </w:rPr>
-        <w:t xml:space="preserve"> my team with any problems they were facing so that by the end, we would all have our </w:t>
-      </w:r>
-      <w:r>
-        <w:rPr>
-          <w:color w:val="000000" w:themeColor="text1" w:themeTint="FF" w:themeShade="FF"/>
-        </w:rPr>
-        <w:t>portion</w:t>
-      </w:r>
-      <w:r>
-        <w:rPr>
-          <w:color w:val="000000" w:themeColor="text1" w:themeTint="FF" w:themeShade="FF"/>
-        </w:rPr>
-        <w:t xml:space="preserve"> of work completed. The assignment was divided into two sprints (it was divided into two parts), with each sprint lasting two weeks. Ideally, we would be halfway done after the first sprint, but this did not happen. We ended up falling a bit behind, so we added the remaining work to our backlog and continued working on it in the next sprint. We managed to finish just in time, with 95% of the functionality in place</w:t>
-      </w:r>
-      <w:r>
-        <w:rPr>
-          <w:color w:val="000000" w:themeColor="text1" w:themeTint="FF" w:themeShade="FF"/>
-        </w:rPr>
-        <w:t xml:space="preserve">.  </w:t>
+          <w:color w:val="000000" w:themeColor="text1"/>
+        </w:rPr>
+        <w:t xml:space="preserve">The second year of the Computer Science program taught me a lot about software development methodologies. In Web Programming V, we used Azure DevOps and sprints to create a web application that utilized </w:t>
+      </w:r>
+      <w:r>
+        <w:rPr>
+          <w:color w:val="000000" w:themeColor="text1"/>
+        </w:rPr>
+        <w:t xml:space="preserve">a </w:t>
+      </w:r>
+      <w:r>
+        <w:rPr>
+          <w:color w:val="000000" w:themeColor="text1"/>
+        </w:rPr>
+        <w:t xml:space="preserve">SQL Server Database. The project was a group assignment, and my group and I worked hard on it. We tried to adhere to all that we learned about the methodology in Systems Analysis, but sometimes we did some inefficient things that caused issues. Some of the issues were from Git and Azure itself, while others were programming issues that were a bit more complex to solve. I always tried to assist my team with any problems they were facing so that by the end, we would all have our portion of work completed. The assignment was divided into two sprints (it was divided into two parts), with each sprint lasting two weeks. Ideally, we would be halfway done after the first sprint, but this did not happen. We ended up falling a bit behind, so we added the remaining work to our backlog and continued working on it in the next sprint. We managed to finish just in time, with 95% of the functionality in place.  </w:t>
       </w:r>
     </w:p>
     <w:p>
@@ -772,55 +652,13 @@
       </w:r>
     </w:p>
     <w:sectPr>
-      <w:pgSz w:w="12240" w:h="15840" w:orient="portrait"/>
+      <w:pgSz w:w="12240" w:h="15840"/>
       <w:pgMar w:top="1440" w:right="1440" w:bottom="1440" w:left="1440" w:header="708" w:footer="708" w:gutter="0"/>
       <w:cols w:space="708"/>
       <w:docGrid w:linePitch="360"/>
     </w:sectPr>
   </w:body>
 </w:document>
-</file>
-
-<file path=word/comments.xml><?xml version="1.0" encoding="utf-8"?>
-<w:comments xmlns:wpc="http://schemas.microsoft.com/office/word/2010/wordprocessingCanvas" xmlns:cx="http://schemas.microsoft.com/office/drawing/2014/chartex" xmlns:cx1="http://schemas.microsoft.com/office/drawing/2015/9/8/chartex" xmlns:cx2="http://schemas.microsoft.com/office/drawing/2015/10/21/chartex" xmlns:cx3="http://schemas.microsoft.com/office/drawing/2016/5/9/chartex" xmlns:cx4="http://schemas.microsoft.com/office/drawing/2016/5/10/chartex" xmlns:cx5="http://schemas.microsoft.com/office/drawing/2016/5/11/chartex" xmlns:cx6="http://schemas.microsoft.com/office/drawing/2016/5/12/chartex" xmlns:cx7="http://schemas.microsoft.com/office/drawing/2016/5/13/chartex" xmlns:cx8="http://schemas.microsoft.com/office/drawing/2016/5/14/chartex" xmlns:mc="http://schemas.openxmlformats.org/markup-compatibility/2006" xmlns:aink="http://schemas.microsoft.com/office/drawing/2016/ink" xmlns:am3d="http://schemas.microsoft.com/office/drawing/2017/model3d" xmlns:o="urn:schemas-microsoft-com:office:office" xmlns:oel="http://schemas.microsoft.com/office/2019/extlst" xmlns:r="http://schemas.openxmlformats.org/officeDocument/2006/relationships" xmlns:m="http://schemas.openxmlformats.org/officeDocument/2006/math" xmlns:v="urn:schemas-microsoft-com:vml" xmlns:wp14="http://schemas.microsoft.com/office/word/2010/wordprocessingDrawing" xmlns:wp="http://schemas.openxmlformats.org/drawingml/2006/wordprocessingDrawing" xmlns:w10="urn:schemas-microsoft-com:office:word" xmlns:w="http://schemas.openxmlformats.org/wordprocessingml/2006/main" xmlns:w14="http://schemas.microsoft.com/office/word/2010/wordml" xmlns:w15="http://schemas.microsoft.com/office/word/2012/wordml" xmlns:w16cex="http://schemas.microsoft.com/office/word/2018/wordml/cex" xmlns:w16cid="http://schemas.microsoft.com/office/word/2016/wordml/cid" xmlns:w16="http://schemas.microsoft.com/office/word/2018/wordml" xmlns:w16sdtdh="http://schemas.microsoft.com/office/word/2020/wordml/sdtdatahash" xmlns:w16se="http://schemas.microsoft.com/office/word/2015/wordml/symex" xmlns:wpg="http://schemas.microsoft.com/office/word/2010/wordprocessingGroup" xmlns:wpi="http://schemas.microsoft.com/office/word/2010/wordprocessingInk" xmlns:wne="http://schemas.microsoft.com/office/word/2006/wordml" xmlns:wps="http://schemas.microsoft.com/office/word/2010/wordprocessingShape" mc:Ignorable="w14 w15 w16se w16cid w16 w16cex w16sdtdh wp14">
-  <w:comment w:initials="MC" w:author="Marissa Cleroux" w:date="2024-04-16T17:46:00Z" w:id="11">
-    <w:p>
-      <w:pPr>
-        <w:pStyle w:val="CommentText"/>
-      </w:pPr>
-      <w:r>
-        <w:rPr>
-          <w:rStyle w:val="CommentReference"/>
-        </w:rPr>
-        <w:annotationRef/>
-      </w:r>
-      <w:r>
-        <w:rPr>
-          <w:lang w:val="en-CA"/>
-        </w:rPr>
-        <w:t>Should have something from Systems since it is mentioned in reflection</w:t>
-      </w:r>
-    </w:p>
-  </w:comment>
-</w:comments>
-</file>
-
-<file path=word/commentsExtended.xml><?xml version="1.0" encoding="utf-8"?>
-<w15:commentsEx xmlns:mc="http://schemas.openxmlformats.org/markup-compatibility/2006" xmlns:w15="http://schemas.microsoft.com/office/word/2012/wordml" mc:Ignorable="w15">
-  <w15:commentEx w15:done="1" w15:paraId="531E458C"/>
-</w15:commentsEx>
-</file>
-
-<file path=word/commentsExtensible.xml><?xml version="1.0" encoding="utf-8"?>
-<w16cex:commentsExtensible xmlns:w16="http://schemas.microsoft.com/office/word/2018/wordml" xmlns:w16cex="http://schemas.microsoft.com/office/word/2018/wordml/cex" xmlns:mc="http://schemas.openxmlformats.org/markup-compatibility/2006" mc:Ignorable="w16 w16cex">
-  <w16cex:commentExtensible w16cex:durableId="3C65129F" w16cex:dateUtc="2024-04-16T21:46:00Z"/>
-</w16cex:commentsExtensible>
-</file>
-
-<file path=word/commentsIds.xml><?xml version="1.0" encoding="utf-8"?>
-<w16cid:commentsIds xmlns:mc="http://schemas.openxmlformats.org/markup-compatibility/2006" xmlns:w16cid="http://schemas.microsoft.com/office/word/2016/wordml/cid" mc:Ignorable="w16cid">
-  <w16cid:commentId w16cid:paraId="531E458C" w16cid:durableId="3C65129F"/>
-</w16cid:commentsIds>
 </file>
 
 <file path=word/intelligence2.xml><?xml version="1.0" encoding="utf-8"?>
@@ -850,7 +688,7 @@
         <w:ind w:left="720" w:hanging="360"/>
       </w:pPr>
       <w:rPr>
-        <w:rFonts w:hint="default" w:ascii="Symbol" w:hAnsi="Symbol"/>
+        <w:rFonts w:ascii="Symbol" w:hAnsi="Symbol" w:hint="default"/>
       </w:rPr>
     </w:lvl>
     <w:lvl w:ilvl="1" w:tplc="61D20E6A">
@@ -862,7 +700,7 @@
         <w:ind w:left="1440" w:hanging="360"/>
       </w:pPr>
       <w:rPr>
-        <w:rFonts w:hint="default" w:ascii="Courier New" w:hAnsi="Courier New"/>
+        <w:rFonts w:ascii="Courier New" w:hAnsi="Courier New" w:hint="default"/>
       </w:rPr>
     </w:lvl>
     <w:lvl w:ilvl="2" w:tplc="4DC85996">
@@ -874,7 +712,7 @@
         <w:ind w:left="2160" w:hanging="360"/>
       </w:pPr>
       <w:rPr>
-        <w:rFonts w:hint="default" w:ascii="Wingdings" w:hAnsi="Wingdings"/>
+        <w:rFonts w:ascii="Wingdings" w:hAnsi="Wingdings" w:hint="default"/>
       </w:rPr>
     </w:lvl>
     <w:lvl w:ilvl="3" w:tplc="67105EE8">
@@ -886,7 +724,7 @@
         <w:ind w:left="2880" w:hanging="360"/>
       </w:pPr>
       <w:rPr>
-        <w:rFonts w:hint="default" w:ascii="Symbol" w:hAnsi="Symbol"/>
+        <w:rFonts w:ascii="Symbol" w:hAnsi="Symbol" w:hint="default"/>
       </w:rPr>
     </w:lvl>
     <w:lvl w:ilvl="4" w:tplc="89285930">
@@ -898,7 +736,7 @@
         <w:ind w:left="3600" w:hanging="360"/>
       </w:pPr>
       <w:rPr>
-        <w:rFonts w:hint="default" w:ascii="Courier New" w:hAnsi="Courier New"/>
+        <w:rFonts w:ascii="Courier New" w:hAnsi="Courier New" w:hint="default"/>
       </w:rPr>
     </w:lvl>
     <w:lvl w:ilvl="5" w:tplc="1400A9CA">
@@ -910,7 +748,7 @@
         <w:ind w:left="4320" w:hanging="360"/>
       </w:pPr>
       <w:rPr>
-        <w:rFonts w:hint="default" w:ascii="Wingdings" w:hAnsi="Wingdings"/>
+        <w:rFonts w:ascii="Wingdings" w:hAnsi="Wingdings" w:hint="default"/>
       </w:rPr>
     </w:lvl>
     <w:lvl w:ilvl="6" w:tplc="1BC0D898">
@@ -922,7 +760,7 @@
         <w:ind w:left="5040" w:hanging="360"/>
       </w:pPr>
       <w:rPr>
-        <w:rFonts w:hint="default" w:ascii="Symbol" w:hAnsi="Symbol"/>
+        <w:rFonts w:ascii="Symbol" w:hAnsi="Symbol" w:hint="default"/>
       </w:rPr>
     </w:lvl>
     <w:lvl w:ilvl="7" w:tplc="E0F6D67A">
@@ -934,7 +772,7 @@
         <w:ind w:left="5760" w:hanging="360"/>
       </w:pPr>
       <w:rPr>
-        <w:rFonts w:hint="default" w:ascii="Courier New" w:hAnsi="Courier New"/>
+        <w:rFonts w:ascii="Courier New" w:hAnsi="Courier New" w:hint="default"/>
       </w:rPr>
     </w:lvl>
     <w:lvl w:ilvl="8" w:tplc="7F58EE40">
@@ -946,7 +784,7 @@
         <w:ind w:left="6480" w:hanging="360"/>
       </w:pPr>
       <w:rPr>
-        <w:rFonts w:hint="default" w:ascii="Wingdings" w:hAnsi="Wingdings"/>
+        <w:rFonts w:ascii="Wingdings" w:hAnsi="Wingdings" w:hint="default"/>
       </w:rPr>
     </w:lvl>
   </w:abstractNum>
@@ -963,7 +801,7 @@
         <w:ind w:left="720" w:hanging="360"/>
       </w:pPr>
       <w:rPr>
-        <w:rFonts w:hint="default" w:ascii="Symbol" w:hAnsi="Symbol"/>
+        <w:rFonts w:ascii="Symbol" w:hAnsi="Symbol" w:hint="default"/>
       </w:rPr>
     </w:lvl>
     <w:lvl w:ilvl="1" w:tplc="BBE00AA8">
@@ -975,7 +813,7 @@
         <w:ind w:left="1440" w:hanging="360"/>
       </w:pPr>
       <w:rPr>
-        <w:rFonts w:hint="default" w:ascii="Courier New" w:hAnsi="Courier New"/>
+        <w:rFonts w:ascii="Courier New" w:hAnsi="Courier New" w:hint="default"/>
       </w:rPr>
     </w:lvl>
     <w:lvl w:ilvl="2" w:tplc="4D5E92FC">
@@ -987,7 +825,7 @@
         <w:ind w:left="2160" w:hanging="360"/>
       </w:pPr>
       <w:rPr>
-        <w:rFonts w:hint="default" w:ascii="Wingdings" w:hAnsi="Wingdings"/>
+        <w:rFonts w:ascii="Wingdings" w:hAnsi="Wingdings" w:hint="default"/>
       </w:rPr>
     </w:lvl>
     <w:lvl w:ilvl="3" w:tplc="55143CEC">
@@ -999,7 +837,7 @@
         <w:ind w:left="2880" w:hanging="360"/>
       </w:pPr>
       <w:rPr>
-        <w:rFonts w:hint="default" w:ascii="Symbol" w:hAnsi="Symbol"/>
+        <w:rFonts w:ascii="Symbol" w:hAnsi="Symbol" w:hint="default"/>
       </w:rPr>
     </w:lvl>
     <w:lvl w:ilvl="4" w:tplc="BB9CC9C6">
@@ -1011,7 +849,7 @@
         <w:ind w:left="3600" w:hanging="360"/>
       </w:pPr>
       <w:rPr>
-        <w:rFonts w:hint="default" w:ascii="Courier New" w:hAnsi="Courier New"/>
+        <w:rFonts w:ascii="Courier New" w:hAnsi="Courier New" w:hint="default"/>
       </w:rPr>
     </w:lvl>
     <w:lvl w:ilvl="5" w:tplc="38D2333E">
@@ -1023,7 +861,7 @@
         <w:ind w:left="4320" w:hanging="360"/>
       </w:pPr>
       <w:rPr>
-        <w:rFonts w:hint="default" w:ascii="Wingdings" w:hAnsi="Wingdings"/>
+        <w:rFonts w:ascii="Wingdings" w:hAnsi="Wingdings" w:hint="default"/>
       </w:rPr>
     </w:lvl>
     <w:lvl w:ilvl="6" w:tplc="60868E6C">
@@ -1035,7 +873,7 @@
         <w:ind w:left="5040" w:hanging="360"/>
       </w:pPr>
       <w:rPr>
-        <w:rFonts w:hint="default" w:ascii="Symbol" w:hAnsi="Symbol"/>
+        <w:rFonts w:ascii="Symbol" w:hAnsi="Symbol" w:hint="default"/>
       </w:rPr>
     </w:lvl>
     <w:lvl w:ilvl="7" w:tplc="49A245A2">
@@ -1047,7 +885,7 @@
         <w:ind w:left="5760" w:hanging="360"/>
       </w:pPr>
       <w:rPr>
-        <w:rFonts w:hint="default" w:ascii="Courier New" w:hAnsi="Courier New"/>
+        <w:rFonts w:ascii="Courier New" w:hAnsi="Courier New" w:hint="default"/>
       </w:rPr>
     </w:lvl>
     <w:lvl w:ilvl="8" w:tplc="C0FC1CCC">
@@ -1059,7 +897,7 @@
         <w:ind w:left="6480" w:hanging="360"/>
       </w:pPr>
       <w:rPr>
-        <w:rFonts w:hint="default" w:ascii="Wingdings" w:hAnsi="Wingdings"/>
+        <w:rFonts w:ascii="Wingdings" w:hAnsi="Wingdings" w:hint="default"/>
       </w:rPr>
     </w:lvl>
   </w:abstractNum>
@@ -1076,7 +914,7 @@
         <w:ind w:left="720" w:hanging="360"/>
       </w:pPr>
       <w:rPr>
-        <w:rFonts w:hint="default" w:ascii="Symbol" w:hAnsi="Symbol"/>
+        <w:rFonts w:ascii="Symbol" w:hAnsi="Symbol" w:hint="default"/>
       </w:rPr>
     </w:lvl>
     <w:lvl w:ilvl="1" w:tplc="D5B41CEC">
@@ -1088,7 +926,7 @@
         <w:ind w:left="1440" w:hanging="360"/>
       </w:pPr>
       <w:rPr>
-        <w:rFonts w:hint="default" w:ascii="Courier New" w:hAnsi="Courier New"/>
+        <w:rFonts w:ascii="Courier New" w:hAnsi="Courier New" w:hint="default"/>
       </w:rPr>
     </w:lvl>
     <w:lvl w:ilvl="2" w:tplc="CBCE39D2">
@@ -1100,7 +938,7 @@
         <w:ind w:left="2160" w:hanging="360"/>
       </w:pPr>
       <w:rPr>
-        <w:rFonts w:hint="default" w:ascii="Wingdings" w:hAnsi="Wingdings"/>
+        <w:rFonts w:ascii="Wingdings" w:hAnsi="Wingdings" w:hint="default"/>
       </w:rPr>
     </w:lvl>
     <w:lvl w:ilvl="3" w:tplc="7DF0F13E">
@@ -1112,7 +950,7 @@
         <w:ind w:left="2880" w:hanging="360"/>
       </w:pPr>
       <w:rPr>
-        <w:rFonts w:hint="default" w:ascii="Symbol" w:hAnsi="Symbol"/>
+        <w:rFonts w:ascii="Symbol" w:hAnsi="Symbol" w:hint="default"/>
       </w:rPr>
     </w:lvl>
     <w:lvl w:ilvl="4" w:tplc="8B06051C">
@@ -1124,7 +962,7 @@
         <w:ind w:left="3600" w:hanging="360"/>
       </w:pPr>
       <w:rPr>
-        <w:rFonts w:hint="default" w:ascii="Courier New" w:hAnsi="Courier New"/>
+        <w:rFonts w:ascii="Courier New" w:hAnsi="Courier New" w:hint="default"/>
       </w:rPr>
     </w:lvl>
     <w:lvl w:ilvl="5" w:tplc="3BB4C2FA">
@@ -1136,7 +974,7 @@
         <w:ind w:left="4320" w:hanging="360"/>
       </w:pPr>
       <w:rPr>
-        <w:rFonts w:hint="default" w:ascii="Wingdings" w:hAnsi="Wingdings"/>
+        <w:rFonts w:ascii="Wingdings" w:hAnsi="Wingdings" w:hint="default"/>
       </w:rPr>
     </w:lvl>
     <w:lvl w:ilvl="6" w:tplc="6AA0EE2E">
@@ -1148,7 +986,7 @@
         <w:ind w:left="5040" w:hanging="360"/>
       </w:pPr>
       <w:rPr>
-        <w:rFonts w:hint="default" w:ascii="Symbol" w:hAnsi="Symbol"/>
+        <w:rFonts w:ascii="Symbol" w:hAnsi="Symbol" w:hint="default"/>
       </w:rPr>
     </w:lvl>
     <w:lvl w:ilvl="7" w:tplc="E07EE3D4">
@@ -1160,7 +998,7 @@
         <w:ind w:left="5760" w:hanging="360"/>
       </w:pPr>
       <w:rPr>
-        <w:rFonts w:hint="default" w:ascii="Courier New" w:hAnsi="Courier New"/>
+        <w:rFonts w:ascii="Courier New" w:hAnsi="Courier New" w:hint="default"/>
       </w:rPr>
     </w:lvl>
     <w:lvl w:ilvl="8" w:tplc="F90259AC">
@@ -1172,7 +1010,7 @@
         <w:ind w:left="6480" w:hanging="360"/>
       </w:pPr>
       <w:rPr>
-        <w:rFonts w:hint="default" w:ascii="Wingdings" w:hAnsi="Wingdings"/>
+        <w:rFonts w:ascii="Wingdings" w:hAnsi="Wingdings" w:hint="default"/>
       </w:rPr>
     </w:lvl>
   </w:abstractNum>
@@ -1189,7 +1027,7 @@
         <w:ind w:left="720" w:hanging="360"/>
       </w:pPr>
       <w:rPr>
-        <w:rFonts w:hint="default" w:ascii="Symbol" w:hAnsi="Symbol"/>
+        <w:rFonts w:ascii="Symbol" w:hAnsi="Symbol" w:hint="default"/>
       </w:rPr>
     </w:lvl>
     <w:lvl w:ilvl="1" w:tplc="C7520852">
@@ -1201,7 +1039,7 @@
         <w:ind w:left="1440" w:hanging="360"/>
       </w:pPr>
       <w:rPr>
-        <w:rFonts w:hint="default" w:ascii="Courier New" w:hAnsi="Courier New"/>
+        <w:rFonts w:ascii="Courier New" w:hAnsi="Courier New" w:hint="default"/>
       </w:rPr>
     </w:lvl>
     <w:lvl w:ilvl="2" w:tplc="91B40FF8">
@@ -1213,7 +1051,7 @@
         <w:ind w:left="2160" w:hanging="360"/>
       </w:pPr>
       <w:rPr>
-        <w:rFonts w:hint="default" w:ascii="Wingdings" w:hAnsi="Wingdings"/>
+        <w:rFonts w:ascii="Wingdings" w:hAnsi="Wingdings" w:hint="default"/>
       </w:rPr>
     </w:lvl>
     <w:lvl w:ilvl="3" w:tplc="23F83AB0">
@@ -1225,7 +1063,7 @@
         <w:ind w:left="2880" w:hanging="360"/>
       </w:pPr>
       <w:rPr>
-        <w:rFonts w:hint="default" w:ascii="Symbol" w:hAnsi="Symbol"/>
+        <w:rFonts w:ascii="Symbol" w:hAnsi="Symbol" w:hint="default"/>
       </w:rPr>
     </w:lvl>
     <w:lvl w:ilvl="4" w:tplc="D7E4E2B2">
@@ -1237,7 +1075,7 @@
         <w:ind w:left="3600" w:hanging="360"/>
       </w:pPr>
       <w:rPr>
-        <w:rFonts w:hint="default" w:ascii="Courier New" w:hAnsi="Courier New"/>
+        <w:rFonts w:ascii="Courier New" w:hAnsi="Courier New" w:hint="default"/>
       </w:rPr>
     </w:lvl>
     <w:lvl w:ilvl="5" w:tplc="5930E616">
@@ -1249,7 +1087,7 @@
         <w:ind w:left="4320" w:hanging="360"/>
       </w:pPr>
       <w:rPr>
-        <w:rFonts w:hint="default" w:ascii="Wingdings" w:hAnsi="Wingdings"/>
+        <w:rFonts w:ascii="Wingdings" w:hAnsi="Wingdings" w:hint="default"/>
       </w:rPr>
     </w:lvl>
     <w:lvl w:ilvl="6" w:tplc="7BCA7EA4">
@@ -1261,7 +1099,7 @@
         <w:ind w:left="5040" w:hanging="360"/>
       </w:pPr>
       <w:rPr>
-        <w:rFonts w:hint="default" w:ascii="Symbol" w:hAnsi="Symbol"/>
+        <w:rFonts w:ascii="Symbol" w:hAnsi="Symbol" w:hint="default"/>
       </w:rPr>
     </w:lvl>
     <w:lvl w:ilvl="7" w:tplc="EF82FA20">
@@ -1273,7 +1111,7 @@
         <w:ind w:left="5760" w:hanging="360"/>
       </w:pPr>
       <w:rPr>
-        <w:rFonts w:hint="default" w:ascii="Courier New" w:hAnsi="Courier New"/>
+        <w:rFonts w:ascii="Courier New" w:hAnsi="Courier New" w:hint="default"/>
       </w:rPr>
     </w:lvl>
     <w:lvl w:ilvl="8" w:tplc="22B2655E">
@@ -1285,7 +1123,7 @@
         <w:ind w:left="6480" w:hanging="360"/>
       </w:pPr>
       <w:rPr>
-        <w:rFonts w:hint="default" w:ascii="Wingdings" w:hAnsi="Wingdings"/>
+        <w:rFonts w:ascii="Wingdings" w:hAnsi="Wingdings" w:hint="default"/>
       </w:rPr>
     </w:lvl>
   </w:abstractNum>
@@ -1302,7 +1140,7 @@
         <w:ind w:left="720" w:hanging="360"/>
       </w:pPr>
       <w:rPr>
-        <w:rFonts w:hint="default" w:ascii="Symbol" w:hAnsi="Symbol"/>
+        <w:rFonts w:ascii="Symbol" w:hAnsi="Symbol" w:hint="default"/>
       </w:rPr>
     </w:lvl>
     <w:lvl w:ilvl="1" w:tplc="7CF69176">
@@ -1314,7 +1152,7 @@
         <w:ind w:left="1440" w:hanging="360"/>
       </w:pPr>
       <w:rPr>
-        <w:rFonts w:hint="default" w:ascii="Courier New" w:hAnsi="Courier New"/>
+        <w:rFonts w:ascii="Courier New" w:hAnsi="Courier New" w:hint="default"/>
       </w:rPr>
     </w:lvl>
     <w:lvl w:ilvl="2" w:tplc="D4869AF4">
@@ -1326,7 +1164,7 @@
         <w:ind w:left="2160" w:hanging="360"/>
       </w:pPr>
       <w:rPr>
-        <w:rFonts w:hint="default" w:ascii="Wingdings" w:hAnsi="Wingdings"/>
+        <w:rFonts w:ascii="Wingdings" w:hAnsi="Wingdings" w:hint="default"/>
       </w:rPr>
     </w:lvl>
     <w:lvl w:ilvl="3" w:tplc="10980B40">
@@ -1338,7 +1176,7 @@
         <w:ind w:left="2880" w:hanging="360"/>
       </w:pPr>
       <w:rPr>
-        <w:rFonts w:hint="default" w:ascii="Symbol" w:hAnsi="Symbol"/>
+        <w:rFonts w:ascii="Symbol" w:hAnsi="Symbol" w:hint="default"/>
       </w:rPr>
     </w:lvl>
     <w:lvl w:ilvl="4" w:tplc="D808680A">
@@ -1350,7 +1188,7 @@
         <w:ind w:left="3600" w:hanging="360"/>
       </w:pPr>
       <w:rPr>
-        <w:rFonts w:hint="default" w:ascii="Courier New" w:hAnsi="Courier New"/>
+        <w:rFonts w:ascii="Courier New" w:hAnsi="Courier New" w:hint="default"/>
       </w:rPr>
     </w:lvl>
     <w:lvl w:ilvl="5" w:tplc="B45E1C24">
@@ -1362,7 +1200,7 @@
         <w:ind w:left="4320" w:hanging="360"/>
       </w:pPr>
       <w:rPr>
-        <w:rFonts w:hint="default" w:ascii="Wingdings" w:hAnsi="Wingdings"/>
+        <w:rFonts w:ascii="Wingdings" w:hAnsi="Wingdings" w:hint="default"/>
       </w:rPr>
     </w:lvl>
     <w:lvl w:ilvl="6" w:tplc="DE3A116E">
@@ -1374,7 +1212,7 @@
         <w:ind w:left="5040" w:hanging="360"/>
       </w:pPr>
       <w:rPr>
-        <w:rFonts w:hint="default" w:ascii="Symbol" w:hAnsi="Symbol"/>
+        <w:rFonts w:ascii="Symbol" w:hAnsi="Symbol" w:hint="default"/>
       </w:rPr>
     </w:lvl>
     <w:lvl w:ilvl="7" w:tplc="14E02A5C">
@@ -1386,7 +1224,7 @@
         <w:ind w:left="5760" w:hanging="360"/>
       </w:pPr>
       <w:rPr>
-        <w:rFonts w:hint="default" w:ascii="Courier New" w:hAnsi="Courier New"/>
+        <w:rFonts w:ascii="Courier New" w:hAnsi="Courier New" w:hint="default"/>
       </w:rPr>
     </w:lvl>
     <w:lvl w:ilvl="8" w:tplc="7C02B9FE">
@@ -1398,7 +1236,7 @@
         <w:ind w:left="6480" w:hanging="360"/>
       </w:pPr>
       <w:rPr>
-        <w:rFonts w:hint="default" w:ascii="Wingdings" w:hAnsi="Wingdings"/>
+        <w:rFonts w:ascii="Wingdings" w:hAnsi="Wingdings" w:hint="default"/>
       </w:rPr>
     </w:lvl>
   </w:abstractNum>
@@ -1415,7 +1253,7 @@
         <w:ind w:left="720" w:hanging="360"/>
       </w:pPr>
       <w:rPr>
-        <w:rFonts w:hint="default" w:ascii="Symbol" w:hAnsi="Symbol"/>
+        <w:rFonts w:ascii="Symbol" w:hAnsi="Symbol" w:hint="default"/>
       </w:rPr>
     </w:lvl>
     <w:lvl w:ilvl="1" w:tplc="04090003">
@@ -1427,7 +1265,7 @@
         <w:ind w:left="1440" w:hanging="360"/>
       </w:pPr>
       <w:rPr>
-        <w:rFonts w:hint="default" w:ascii="Courier New" w:hAnsi="Courier New" w:cs="Courier New"/>
+        <w:rFonts w:ascii="Courier New" w:hAnsi="Courier New" w:cs="Courier New" w:hint="default"/>
       </w:rPr>
     </w:lvl>
     <w:lvl w:ilvl="2" w:tplc="04090005" w:tentative="1">
@@ -1439,7 +1277,7 @@
         <w:ind w:left="2160" w:hanging="360"/>
       </w:pPr>
       <w:rPr>
-        <w:rFonts w:hint="default" w:ascii="Wingdings" w:hAnsi="Wingdings"/>
+        <w:rFonts w:ascii="Wingdings" w:hAnsi="Wingdings" w:hint="default"/>
       </w:rPr>
     </w:lvl>
     <w:lvl w:ilvl="3" w:tplc="04090001" w:tentative="1">
@@ -1451,7 +1289,7 @@
         <w:ind w:left="2880" w:hanging="360"/>
       </w:pPr>
       <w:rPr>
-        <w:rFonts w:hint="default" w:ascii="Symbol" w:hAnsi="Symbol"/>
+        <w:rFonts w:ascii="Symbol" w:hAnsi="Symbol" w:hint="default"/>
       </w:rPr>
     </w:lvl>
     <w:lvl w:ilvl="4" w:tplc="04090003" w:tentative="1">
@@ -1463,7 +1301,7 @@
         <w:ind w:left="3600" w:hanging="360"/>
       </w:pPr>
       <w:rPr>
-        <w:rFonts w:hint="default" w:ascii="Courier New" w:hAnsi="Courier New" w:cs="Courier New"/>
+        <w:rFonts w:ascii="Courier New" w:hAnsi="Courier New" w:cs="Courier New" w:hint="default"/>
       </w:rPr>
     </w:lvl>
     <w:lvl w:ilvl="5" w:tplc="04090005" w:tentative="1">
@@ -1475,7 +1313,7 @@
         <w:ind w:left="4320" w:hanging="360"/>
       </w:pPr>
       <w:rPr>
-        <w:rFonts w:hint="default" w:ascii="Wingdings" w:hAnsi="Wingdings"/>
+        <w:rFonts w:ascii="Wingdings" w:hAnsi="Wingdings" w:hint="default"/>
       </w:rPr>
     </w:lvl>
     <w:lvl w:ilvl="6" w:tplc="04090001" w:tentative="1">
@@ -1487,7 +1325,7 @@
         <w:ind w:left="5040" w:hanging="360"/>
       </w:pPr>
       <w:rPr>
-        <w:rFonts w:hint="default" w:ascii="Symbol" w:hAnsi="Symbol"/>
+        <w:rFonts w:ascii="Symbol" w:hAnsi="Symbol" w:hint="default"/>
       </w:rPr>
     </w:lvl>
     <w:lvl w:ilvl="7" w:tplc="04090003" w:tentative="1">
@@ -1499,7 +1337,7 @@
         <w:ind w:left="5760" w:hanging="360"/>
       </w:pPr>
       <w:rPr>
-        <w:rFonts w:hint="default" w:ascii="Courier New" w:hAnsi="Courier New" w:cs="Courier New"/>
+        <w:rFonts w:ascii="Courier New" w:hAnsi="Courier New" w:cs="Courier New" w:hint="default"/>
       </w:rPr>
     </w:lvl>
     <w:lvl w:ilvl="8" w:tplc="04090005" w:tentative="1">
@@ -1511,7 +1349,7 @@
         <w:ind w:left="6480" w:hanging="360"/>
       </w:pPr>
       <w:rPr>
-        <w:rFonts w:hint="default" w:ascii="Wingdings" w:hAnsi="Wingdings"/>
+        <w:rFonts w:ascii="Wingdings" w:hAnsi="Wingdings" w:hint="default"/>
       </w:rPr>
     </w:lvl>
   </w:abstractNum>
@@ -1536,20 +1374,12 @@
 </w:numbering>
 </file>
 
-<file path=word/people.xml><?xml version="1.0" encoding="utf-8"?>
-<w15:people xmlns:wpc="http://schemas.microsoft.com/office/word/2010/wordprocessingCanvas" xmlns:cx="http://schemas.microsoft.com/office/drawing/2014/chartex" xmlns:cx1="http://schemas.microsoft.com/office/drawing/2015/9/8/chartex" xmlns:cx2="http://schemas.microsoft.com/office/drawing/2015/10/21/chartex" xmlns:cx3="http://schemas.microsoft.com/office/drawing/2016/5/9/chartex" xmlns:cx4="http://schemas.microsoft.com/office/drawing/2016/5/10/chartex" xmlns:cx5="http://schemas.microsoft.com/office/drawing/2016/5/11/chartex" xmlns:cx6="http://schemas.microsoft.com/office/drawing/2016/5/12/chartex" xmlns:cx7="http://schemas.microsoft.com/office/drawing/2016/5/13/chartex" xmlns:cx8="http://schemas.microsoft.com/office/drawing/2016/5/14/chartex" xmlns:mc="http://schemas.openxmlformats.org/markup-compatibility/2006" xmlns:aink="http://schemas.microsoft.com/office/drawing/2016/ink" xmlns:am3d="http://schemas.microsoft.com/office/drawing/2017/model3d" xmlns:o="urn:schemas-microsoft-com:office:office" xmlns:oel="http://schemas.microsoft.com/office/2019/extlst" xmlns:r="http://schemas.openxmlformats.org/officeDocument/2006/relationships" xmlns:m="http://schemas.openxmlformats.org/officeDocument/2006/math" xmlns:v="urn:schemas-microsoft-com:vml" xmlns:wp14="http://schemas.microsoft.com/office/word/2010/wordprocessingDrawing" xmlns:wp="http://schemas.openxmlformats.org/drawingml/2006/wordprocessingDrawing" xmlns:w10="urn:schemas-microsoft-com:office:word" xmlns:w="http://schemas.openxmlformats.org/wordprocessingml/2006/main" xmlns:w14="http://schemas.microsoft.com/office/word/2010/wordml" xmlns:w15="http://schemas.microsoft.com/office/word/2012/wordml" xmlns:w16cex="http://schemas.microsoft.com/office/word/2018/wordml/cex" xmlns:w16cid="http://schemas.microsoft.com/office/word/2016/wordml/cid" xmlns:w16="http://schemas.microsoft.com/office/word/2018/wordml" xmlns:w16sdtdh="http://schemas.microsoft.com/office/word/2020/wordml/sdtdatahash" xmlns:w16se="http://schemas.microsoft.com/office/word/2015/wordml/symex" xmlns:wpg="http://schemas.microsoft.com/office/word/2010/wordprocessingGroup" xmlns:wpi="http://schemas.microsoft.com/office/word/2010/wordprocessingInk" xmlns:wne="http://schemas.microsoft.com/office/word/2006/wordml" xmlns:wps="http://schemas.microsoft.com/office/word/2010/wordprocessingShape" mc:Ignorable="w14 w15 w16se w16cid w16 w16cex w16sdtdh wp14">
-  <w15:person w15:author="Marissa Cleroux">
-    <w15:presenceInfo w15:providerId="AD" w15:userId="S::MCleroux@cegep-heritage.qc.ca::7541dfa7-0eb8-4d01-83be-0064c072b9a6"/>
-  </w15:person>
-</w15:people>
-</file>
-
 <file path=word/styles.xml><?xml version="1.0" encoding="utf-8"?>
 <w:styles xmlns:mc="http://schemas.openxmlformats.org/markup-compatibility/2006" xmlns:r="http://schemas.openxmlformats.org/officeDocument/2006/relationships" xmlns:w="http://schemas.openxmlformats.org/wordprocessingml/2006/main" xmlns:w14="http://schemas.microsoft.com/office/word/2010/wordml" xmlns:w15="http://schemas.microsoft.com/office/word/2012/wordml" xmlns:w16cex="http://schemas.microsoft.com/office/word/2018/wordml/cex" xmlns:w16cid="http://schemas.microsoft.com/office/word/2016/wordml/cid" xmlns:w16="http://schemas.microsoft.com/office/word/2018/wordml" xmlns:w16sdtdh="http://schemas.microsoft.com/office/word/2020/wordml/sdtdatahash" xmlns:w16se="http://schemas.microsoft.com/office/word/2015/wordml/symex" mc:Ignorable="w14 w15 w16se w16cid w16 w16cex w16sdtdh">
   <w:docDefaults>
     <w:rPrDefault>
       <w:rPr>
-        <w:rFonts w:asciiTheme="minorHAnsi" w:hAnsiTheme="minorHAnsi" w:eastAsiaTheme="minorHAnsi" w:cstheme="minorBidi"/>
+        <w:rFonts w:asciiTheme="minorHAnsi" w:eastAsiaTheme="minorHAnsi" w:hAnsiTheme="minorHAnsi" w:cstheme="minorBidi"/>
         <w:kern w:val="2"/>
         <w:sz w:val="22"/>
         <w:szCs w:val="22"/>
@@ -1566,14 +1396,14 @@
   <w:latentStyles w:defLockedState="0" w:defUIPriority="99" w:defSemiHidden="0" w:defUnhideWhenUsed="0" w:defQFormat="0" w:count="376">
     <w:lsdException w:name="Normal" w:uiPriority="0" w:qFormat="1"/>
     <w:lsdException w:name="heading 1" w:uiPriority="9" w:qFormat="1"/>
-    <w:lsdException w:name="heading 2" w:uiPriority="9" w:semiHidden="1" w:unhideWhenUsed="1" w:qFormat="1"/>
-    <w:lsdException w:name="heading 3" w:uiPriority="9" w:semiHidden="1" w:unhideWhenUsed="1" w:qFormat="1"/>
-    <w:lsdException w:name="heading 4" w:uiPriority="9" w:semiHidden="1" w:unhideWhenUsed="1" w:qFormat="1"/>
-    <w:lsdException w:name="heading 5" w:uiPriority="9" w:semiHidden="1" w:unhideWhenUsed="1" w:qFormat="1"/>
-    <w:lsdException w:name="heading 6" w:uiPriority="9" w:semiHidden="1" w:unhideWhenUsed="1" w:qFormat="1"/>
-    <w:lsdException w:name="heading 7" w:uiPriority="9" w:semiHidden="1" w:unhideWhenUsed="1" w:qFormat="1"/>
-    <w:lsdException w:name="heading 8" w:uiPriority="9" w:semiHidden="1" w:unhideWhenUsed="1" w:qFormat="1"/>
-    <w:lsdException w:name="heading 9" w:uiPriority="9" w:semiHidden="1" w:unhideWhenUsed="1" w:qFormat="1"/>
+    <w:lsdException w:name="heading 2" w:semiHidden="1" w:uiPriority="9" w:unhideWhenUsed="1" w:qFormat="1"/>
+    <w:lsdException w:name="heading 3" w:semiHidden="1" w:uiPriority="9" w:unhideWhenUsed="1" w:qFormat="1"/>
+    <w:lsdException w:name="heading 4" w:semiHidden="1" w:uiPriority="9" w:unhideWhenUsed="1" w:qFormat="1"/>
+    <w:lsdException w:name="heading 5" w:semiHidden="1" w:uiPriority="9" w:unhideWhenUsed="1" w:qFormat="1"/>
+    <w:lsdException w:name="heading 6" w:semiHidden="1" w:uiPriority="9" w:unhideWhenUsed="1" w:qFormat="1"/>
+    <w:lsdException w:name="heading 7" w:semiHidden="1" w:uiPriority="9" w:unhideWhenUsed="1" w:qFormat="1"/>
+    <w:lsdException w:name="heading 8" w:semiHidden="1" w:uiPriority="9" w:unhideWhenUsed="1" w:qFormat="1"/>
+    <w:lsdException w:name="heading 9" w:semiHidden="1" w:uiPriority="9" w:unhideWhenUsed="1" w:qFormat="1"/>
     <w:lsdException w:name="index 1" w:semiHidden="1" w:unhideWhenUsed="1"/>
     <w:lsdException w:name="index 2" w:semiHidden="1" w:unhideWhenUsed="1"/>
     <w:lsdException w:name="index 3" w:semiHidden="1" w:unhideWhenUsed="1"/>
@@ -1583,22 +1413,22 @@
     <w:lsdException w:name="index 7" w:semiHidden="1" w:unhideWhenUsed="1"/>
     <w:lsdException w:name="index 8" w:semiHidden="1" w:unhideWhenUsed="1"/>
     <w:lsdException w:name="index 9" w:semiHidden="1" w:unhideWhenUsed="1"/>
-    <w:lsdException w:name="toc 1" w:uiPriority="39" w:semiHidden="1" w:unhideWhenUsed="1"/>
-    <w:lsdException w:name="toc 2" w:uiPriority="39" w:semiHidden="1" w:unhideWhenUsed="1"/>
-    <w:lsdException w:name="toc 3" w:uiPriority="39" w:semiHidden="1" w:unhideWhenUsed="1"/>
-    <w:lsdException w:name="toc 4" w:uiPriority="39" w:semiHidden="1" w:unhideWhenUsed="1"/>
-    <w:lsdException w:name="toc 5" w:uiPriority="39" w:semiHidden="1" w:unhideWhenUsed="1"/>
-    <w:lsdException w:name="toc 6" w:uiPriority="39" w:semiHidden="1" w:unhideWhenUsed="1"/>
-    <w:lsdException w:name="toc 7" w:uiPriority="39" w:semiHidden="1" w:unhideWhenUsed="1"/>
-    <w:lsdException w:name="toc 8" w:uiPriority="39" w:semiHidden="1" w:unhideWhenUsed="1"/>
-    <w:lsdException w:name="toc 9" w:uiPriority="39" w:semiHidden="1" w:unhideWhenUsed="1"/>
+    <w:lsdException w:name="toc 1" w:semiHidden="1" w:uiPriority="39" w:unhideWhenUsed="1"/>
+    <w:lsdException w:name="toc 2" w:semiHidden="1" w:uiPriority="39" w:unhideWhenUsed="1"/>
+    <w:lsdException w:name="toc 3" w:semiHidden="1" w:uiPriority="39" w:unhideWhenUsed="1"/>
+    <w:lsdException w:name="toc 4" w:semiHidden="1" w:uiPriority="39" w:unhideWhenUsed="1"/>
+    <w:lsdException w:name="toc 5" w:semiHidden="1" w:uiPriority="39" w:unhideWhenUsed="1"/>
+    <w:lsdException w:name="toc 6" w:semiHidden="1" w:uiPriority="39" w:unhideWhenUsed="1"/>
+    <w:lsdException w:name="toc 7" w:semiHidden="1" w:uiPriority="39" w:unhideWhenUsed="1"/>
+    <w:lsdException w:name="toc 8" w:semiHidden="1" w:uiPriority="39" w:unhideWhenUsed="1"/>
+    <w:lsdException w:name="toc 9" w:semiHidden="1" w:uiPriority="39" w:unhideWhenUsed="1"/>
     <w:lsdException w:name="Normal Indent" w:semiHidden="1" w:unhideWhenUsed="1"/>
     <w:lsdException w:name="footnote text" w:semiHidden="1" w:unhideWhenUsed="1"/>
     <w:lsdException w:name="annotation text" w:semiHidden="1" w:unhideWhenUsed="1"/>
     <w:lsdException w:name="header" w:semiHidden="1" w:unhideWhenUsed="1"/>
     <w:lsdException w:name="footer" w:semiHidden="1" w:unhideWhenUsed="1"/>
     <w:lsdException w:name="index heading" w:semiHidden="1" w:unhideWhenUsed="1"/>
-    <w:lsdException w:name="caption" w:uiPriority="35" w:semiHidden="1" w:unhideWhenUsed="1" w:qFormat="1"/>
+    <w:lsdException w:name="caption" w:semiHidden="1" w:uiPriority="35" w:unhideWhenUsed="1" w:qFormat="1"/>
     <w:lsdException w:name="table of figures" w:semiHidden="1" w:unhideWhenUsed="1"/>
     <w:lsdException w:name="envelope address" w:semiHidden="1" w:unhideWhenUsed="1"/>
     <w:lsdException w:name="envelope return" w:semiHidden="1" w:unhideWhenUsed="1"/>
@@ -1629,7 +1459,7 @@
     <w:lsdException w:name="Title" w:uiPriority="10" w:qFormat="1"/>
     <w:lsdException w:name="Closing" w:semiHidden="1" w:unhideWhenUsed="1"/>
     <w:lsdException w:name="Signature" w:semiHidden="1" w:unhideWhenUsed="1"/>
-    <w:lsdException w:name="Default Paragraph Font" w:uiPriority="1" w:semiHidden="1" w:unhideWhenUsed="1"/>
+    <w:lsdException w:name="Default Paragraph Font" w:semiHidden="1" w:uiPriority="1" w:unhideWhenUsed="1"/>
     <w:lsdException w:name="Body Text" w:semiHidden="1" w:unhideWhenUsed="1"/>
     <w:lsdException w:name="Body Text Indent" w:semiHidden="1" w:unhideWhenUsed="1"/>
     <w:lsdException w:name="List Continue" w:semiHidden="1" w:unhideWhenUsed="1"/>
@@ -1829,8 +1659,8 @@
     <w:lsdException w:name="Subtle Reference" w:uiPriority="31" w:qFormat="1"/>
     <w:lsdException w:name="Intense Reference" w:uiPriority="32" w:qFormat="1"/>
     <w:lsdException w:name="Book Title" w:uiPriority="33" w:qFormat="1"/>
-    <w:lsdException w:name="Bibliography" w:uiPriority="37" w:semiHidden="1" w:unhideWhenUsed="1"/>
-    <w:lsdException w:name="TOC Heading" w:uiPriority="39" w:semiHidden="1" w:unhideWhenUsed="1" w:qFormat="1"/>
+    <w:lsdException w:name="Bibliography" w:semiHidden="1" w:uiPriority="37" w:unhideWhenUsed="1"/>
+    <w:lsdException w:name="TOC Heading" w:semiHidden="1" w:uiPriority="39" w:unhideWhenUsed="1" w:qFormat="1"/>
     <w:lsdException w:name="Plain Table 1" w:uiPriority="41"/>
     <w:lsdException w:name="Plain Table 2" w:uiPriority="42"/>
     <w:lsdException w:name="Plain Table 3" w:uiPriority="43"/>
@@ -1941,7 +1771,7 @@
     <w:lsdException w:name="Unresolved Mention" w:semiHidden="1" w:unhideWhenUsed="1"/>
     <w:lsdException w:name="Smart Link" w:semiHidden="1" w:unhideWhenUsed="1"/>
   </w:latentStyles>
-  <w:style w:type="paragraph" w:styleId="Normal" w:default="1">
+  <w:style w:type="paragraph" w:default="1" w:styleId="Normal">
     <w:name w:val="Normal"/>
     <w:qFormat/>
     <w:rsid w:val="00734EF3"/>
@@ -1949,7 +1779,7 @@
       <w:spacing w:after="0" w:line="240" w:lineRule="auto"/>
     </w:pPr>
     <w:rPr>
-      <w:rFonts w:ascii="Times New Roman" w:hAnsi="Times New Roman" w:eastAsia="Times New Roman" w:cs="Times New Roman"/>
+      <w:rFonts w:ascii="Times New Roman" w:eastAsia="Times New Roman" w:hAnsi="Times New Roman" w:cs="Times New Roman"/>
       <w:kern w:val="0"/>
       <w:sz w:val="24"/>
       <w:szCs w:val="24"/>
@@ -1972,19 +1802,19 @@
       <w:outlineLvl w:val="0"/>
     </w:pPr>
     <w:rPr>
-      <w:rFonts w:asciiTheme="majorHAnsi" w:hAnsiTheme="majorHAnsi" w:eastAsiaTheme="majorEastAsia" w:cstheme="majorBidi"/>
+      <w:rFonts w:asciiTheme="majorHAnsi" w:eastAsiaTheme="majorEastAsia" w:hAnsiTheme="majorHAnsi" w:cstheme="majorBidi"/>
       <w:color w:val="2F5496" w:themeColor="accent1" w:themeShade="BF"/>
       <w:sz w:val="32"/>
       <w:szCs w:val="32"/>
     </w:rPr>
   </w:style>
-  <w:style w:type="character" w:styleId="DefaultParagraphFont" w:default="1">
+  <w:style w:type="character" w:default="1" w:styleId="DefaultParagraphFont">
     <w:name w:val="Default Paragraph Font"/>
     <w:uiPriority w:val="1"/>
     <w:semiHidden/>
     <w:unhideWhenUsed/>
   </w:style>
-  <w:style w:type="table" w:styleId="TableNormal" w:default="1">
+  <w:style w:type="table" w:default="1" w:styleId="TableNormal">
     <w:name w:val="Normal Table"/>
     <w:uiPriority w:val="99"/>
     <w:semiHidden/>
@@ -1999,13 +1829,13 @@
       </w:tblCellMar>
     </w:tblPr>
   </w:style>
-  <w:style w:type="numbering" w:styleId="NoList" w:default="1">
+  <w:style w:type="numbering" w:default="1" w:styleId="NoList">
     <w:name w:val="No List"/>
     <w:uiPriority w:val="99"/>
     <w:semiHidden/>
     <w:unhideWhenUsed/>
   </w:style>
-  <w:style w:type="paragraph" w:styleId="subtopic" w:customStyle="1">
+  <w:style w:type="paragraph" w:customStyle="1" w:styleId="subtopic">
     <w:name w:val="subtopic"/>
     <w:basedOn w:val="Heading1"/>
     <w:rsid w:val="000C18BF"/>
@@ -2016,7 +1846,7 @@
       </w:numPr>
     </w:pPr>
     <w:rPr>
-      <w:rFonts w:ascii="Times New Roman" w:hAnsi="Times New Roman" w:eastAsia="Times New Roman" w:cs="Times New Roman"/>
+      <w:rFonts w:ascii="Times New Roman" w:eastAsia="Times New Roman" w:hAnsi="Times New Roman" w:cs="Times New Roman"/>
       <w:b/>
       <w:i/>
       <w:iCs/>
@@ -2025,14 +1855,14 @@
       <w:szCs w:val="24"/>
     </w:rPr>
   </w:style>
-  <w:style w:type="character" w:styleId="Heading1Char" w:customStyle="1">
+  <w:style w:type="character" w:customStyle="1" w:styleId="Heading1Char">
     <w:name w:val="Heading 1 Char"/>
     <w:basedOn w:val="DefaultParagraphFont"/>
     <w:link w:val="Heading1"/>
     <w:uiPriority w:val="9"/>
     <w:rsid w:val="000C18BF"/>
     <w:rPr>
-      <w:rFonts w:asciiTheme="majorHAnsi" w:hAnsiTheme="majorHAnsi" w:eastAsiaTheme="majorEastAsia" w:cstheme="majorBidi"/>
+      <w:rFonts w:asciiTheme="majorHAnsi" w:eastAsiaTheme="majorEastAsia" w:hAnsiTheme="majorHAnsi" w:cstheme="majorBidi"/>
       <w:color w:val="2F5496" w:themeColor="accent1" w:themeShade="BF"/>
       <w:sz w:val="32"/>
       <w:szCs w:val="32"/>
@@ -2049,7 +1879,7 @@
       <w:contextualSpacing/>
     </w:pPr>
   </w:style>
-  <w:style w:type="paragraph" w:styleId="objective" w:customStyle="1">
+  <w:style w:type="paragraph" w:customStyle="1" w:styleId="objective">
     <w:name w:val="objective"/>
     <w:basedOn w:val="Normal"/>
     <w:uiPriority w:val="1"/>
@@ -2072,12 +1902,12 @@
     </w:pPr>
     <w:tblPr>
       <w:tblBorders>
-        <w:top w:val="single" w:color="000000" w:themeColor="text1" w:sz="4" w:space="0"/>
-        <w:left w:val="single" w:color="000000" w:themeColor="text1" w:sz="4" w:space="0"/>
-        <w:bottom w:val="single" w:color="000000" w:themeColor="text1" w:sz="4" w:space="0"/>
-        <w:right w:val="single" w:color="000000" w:themeColor="text1" w:sz="4" w:space="0"/>
-        <w:insideH w:val="single" w:color="000000" w:themeColor="text1" w:sz="4" w:space="0"/>
-        <w:insideV w:val="single" w:color="000000" w:themeColor="text1" w:sz="4" w:space="0"/>
+        <w:top w:val="single" w:sz="4" w:space="0" w:color="000000" w:themeColor="text1"/>
+        <w:left w:val="single" w:sz="4" w:space="0" w:color="000000" w:themeColor="text1"/>
+        <w:bottom w:val="single" w:sz="4" w:space="0" w:color="000000" w:themeColor="text1"/>
+        <w:right w:val="single" w:sz="4" w:space="0" w:color="000000" w:themeColor="text1"/>
+        <w:insideH w:val="single" w:sz="4" w:space="0" w:color="000000" w:themeColor="text1"/>
+        <w:insideV w:val="single" w:sz="4" w:space="0" w:color="000000" w:themeColor="text1"/>
       </w:tblBorders>
     </w:tblPr>
   </w:style>
@@ -2091,7 +1921,7 @@
       <w:spacing w:after="0" w:line="240" w:lineRule="auto"/>
     </w:pPr>
     <w:rPr>
-      <w:rFonts w:ascii="Times New Roman" w:hAnsi="Times New Roman" w:eastAsia="Times New Roman" w:cs="Times New Roman"/>
+      <w:rFonts w:ascii="Times New Roman" w:eastAsia="Times New Roman" w:hAnsi="Times New Roman" w:cs="Times New Roman"/>
       <w:kern w:val="0"/>
       <w:sz w:val="24"/>
       <w:szCs w:val="24"/>
@@ -2123,14 +1953,14 @@
       <w:szCs w:val="20"/>
     </w:rPr>
   </w:style>
-  <w:style w:type="character" w:styleId="CommentTextChar" w:customStyle="1">
+  <w:style w:type="character" w:customStyle="1" w:styleId="CommentTextChar">
     <w:name w:val="Comment Text Char"/>
     <w:basedOn w:val="DefaultParagraphFont"/>
     <w:link w:val="CommentText"/>
     <w:uiPriority w:val="99"/>
     <w:rsid w:val="00E43ECD"/>
     <w:rPr>
-      <w:rFonts w:ascii="Times New Roman" w:hAnsi="Times New Roman" w:eastAsia="Times New Roman" w:cs="Times New Roman"/>
+      <w:rFonts w:ascii="Times New Roman" w:eastAsia="Times New Roman" w:hAnsi="Times New Roman" w:cs="Times New Roman"/>
       <w:kern w:val="0"/>
       <w:sz w:val="20"/>
       <w:szCs w:val="20"/>
@@ -2152,7 +1982,7 @@
       <w:bCs/>
     </w:rPr>
   </w:style>
-  <w:style w:type="character" w:styleId="CommentSubjectChar" w:customStyle="1">
+  <w:style w:type="character" w:customStyle="1" w:styleId="CommentSubjectChar">
     <w:name w:val="Comment Subject Char"/>
     <w:basedOn w:val="CommentTextChar"/>
     <w:link w:val="CommentSubject"/>
@@ -2160,7 +1990,7 @@
     <w:semiHidden/>
     <w:rsid w:val="00E43ECD"/>
     <w:rPr>
-      <w:rFonts w:ascii="Times New Roman" w:hAnsi="Times New Roman" w:eastAsia="Times New Roman" w:cs="Times New Roman"/>
+      <w:rFonts w:ascii="Times New Roman" w:eastAsia="Times New Roman" w:hAnsi="Times New Roman" w:cs="Times New Roman"/>
       <w:b/>
       <w:bCs/>
       <w:kern w:val="0"/>

</xml_diff>